<commit_message>
Completed most of the functional requirements and the description.
</commit_message>
<xml_diff>
--- a/docs/RD Template.docx
+++ b/docs/RD Template.docx
@@ -99,7 +99,16 @@
           <w:sz w:val="44"/>
           <w:bdr w:val="none" w:sz="0" w:space="0" w:color="auto" w:frame="1"/>
         </w:rPr>
-        <w:t xml:space="preserve"> &lt;X&gt;</w:t>
+        <w:t xml:space="preserve"> </w:t>
+      </w:r>
+      <w:r>
+        <w:rPr>
+          <w:rFonts w:ascii="Arial" w:hAnsi="Arial" w:cs="Arial"/>
+          <w:b/>
+          <w:sz w:val="44"/>
+          <w:bdr w:val="none" w:sz="0" w:space="0" w:color="auto" w:frame="1"/>
+        </w:rPr>
+        <w:t>8</w:t>
       </w:r>
     </w:p>
     <w:p>
@@ -225,16 +234,18 @@
           <w:sz w:val="28"/>
           <w:bdr w:val="none" w:sz="0" w:space="0" w:color="auto" w:frame="1"/>
         </w:rPr>
-        <w:t>Alice</w:t>
-      </w:r>
+        <w:t xml:space="preserve">Megan </w:t>
+      </w:r>
+      <w:proofErr w:type="spellStart"/>
       <w:r>
         <w:rPr>
           <w:rFonts w:ascii="Arial" w:hAnsi="Arial" w:cs="Arial"/>
           <w:sz w:val="28"/>
           <w:bdr w:val="none" w:sz="0" w:space="0" w:color="auto" w:frame="1"/>
         </w:rPr>
-        <w:t xml:space="preserve"> B</w:t>
-      </w:r>
+        <w:t>Achurra</w:t>
+      </w:r>
+      <w:proofErr w:type="spellEnd"/>
     </w:p>
     <w:p>
       <w:pPr>
@@ -251,15 +262,7 @@
           <w:sz w:val="28"/>
           <w:bdr w:val="none" w:sz="0" w:space="0" w:color="auto" w:frame="1"/>
         </w:rPr>
-        <w:t>Bob</w:t>
-      </w:r>
-      <w:r>
-        <w:rPr>
-          <w:rFonts w:ascii="Arial" w:hAnsi="Arial" w:cs="Arial"/>
-          <w:sz w:val="28"/>
-          <w:bdr w:val="none" w:sz="0" w:space="0" w:color="auto" w:frame="1"/>
-        </w:rPr>
-        <w:t xml:space="preserve"> C</w:t>
+        <w:t>Dylan Giesler</w:t>
       </w:r>
     </w:p>
     <w:p>
@@ -277,16 +280,18 @@
           <w:sz w:val="28"/>
           <w:bdr w:val="none" w:sz="0" w:space="0" w:color="auto" w:frame="1"/>
         </w:rPr>
-        <w:t>Chris</w:t>
-      </w:r>
+        <w:t xml:space="preserve">Daniel </w:t>
+      </w:r>
+      <w:proofErr w:type="spellStart"/>
       <w:r>
         <w:rPr>
           <w:rFonts w:ascii="Arial" w:hAnsi="Arial" w:cs="Arial"/>
           <w:sz w:val="28"/>
           <w:bdr w:val="none" w:sz="0" w:space="0" w:color="auto" w:frame="1"/>
         </w:rPr>
-        <w:t xml:space="preserve"> D</w:t>
-      </w:r>
+        <w:t>Lukish</w:t>
+      </w:r>
+      <w:proofErr w:type="spellEnd"/>
     </w:p>
     <w:p>
       <w:pPr>
@@ -303,18 +308,36 @@
           <w:sz w:val="28"/>
           <w:bdr w:val="none" w:sz="0" w:space="0" w:color="auto" w:frame="1"/>
         </w:rPr>
-        <w:t>Dan E</w:t>
-      </w:r>
+        <w:t xml:space="preserve">Miguel Perez </w:t>
+      </w:r>
+      <w:proofErr w:type="spellStart"/>
+      <w:r>
+        <w:rPr>
+          <w:rFonts w:ascii="Arial" w:hAnsi="Arial" w:cs="Arial"/>
+          <w:sz w:val="28"/>
+          <w:bdr w:val="none" w:sz="0" w:space="0" w:color="auto" w:frame="1"/>
+        </w:rPr>
+        <w:t>Ojito</w:t>
+      </w:r>
+      <w:proofErr w:type="spellEnd"/>
     </w:p>
     <w:p>
       <w:pPr>
         <w:jc w:val="center"/>
         <w:rPr>
           <w:rFonts w:ascii="Arial" w:hAnsi="Arial" w:cs="Arial"/>
-          <w:sz w:val="32"/>
-          <w:bdr w:val="none" w:sz="0" w:space="0" w:color="auto" w:frame="1"/>
-        </w:rPr>
-      </w:pPr>
+          <w:sz w:val="28"/>
+          <w:bdr w:val="none" w:sz="0" w:space="0" w:color="auto" w:frame="1"/>
+        </w:rPr>
+      </w:pPr>
+      <w:r>
+        <w:rPr>
+          <w:rFonts w:ascii="Arial" w:hAnsi="Arial" w:cs="Arial"/>
+          <w:sz w:val="28"/>
+          <w:bdr w:val="none" w:sz="0" w:space="0" w:color="auto" w:frame="1"/>
+        </w:rPr>
+        <w:t>Thomas Rudolph</w:t>
+      </w:r>
     </w:p>
     <w:p>
       <w:pPr>
@@ -382,228 +405,85 @@
         <w:shd w:val="clear" w:color="auto" w:fill="FFFFFF"/>
         <w:rPr>
           <w:rFonts w:ascii="Arial" w:hAnsi="Arial" w:cs="Arial"/>
-          <w:i/>
-          <w:color w:val="000000"/>
-          <w:sz w:val="20"/>
-          <w:szCs w:val="20"/>
-          <w:bdr w:val="none" w:sz="0" w:space="0" w:color="auto" w:frame="1"/>
-        </w:rPr>
-      </w:pPr>
-      <w:r>
-        <w:rPr>
-          <w:rFonts w:ascii="Arial" w:hAnsi="Arial" w:cs="Arial"/>
-          <w:i/>
-          <w:color w:val="000000"/>
-          <w:sz w:val="20"/>
-          <w:szCs w:val="20"/>
-          <w:bdr w:val="none" w:sz="0" w:space="0" w:color="auto" w:frame="1"/>
-        </w:rPr>
-        <w:t xml:space="preserve"> Give a general overview of the system in 1-2 paragraphs (similar to the one in the project proposal). </w:t>
+          <w:color w:val="000000"/>
+          <w:sz w:val="20"/>
+          <w:szCs w:val="20"/>
+          <w:bdr w:val="none" w:sz="0" w:space="0" w:color="auto" w:frame="1"/>
+        </w:rPr>
+      </w:pPr>
+      <w:r>
+        <w:rPr>
+          <w:rFonts w:ascii="Arial" w:hAnsi="Arial" w:cs="Arial"/>
+          <w:i/>
+          <w:color w:val="000000"/>
+          <w:sz w:val="20"/>
+          <w:szCs w:val="20"/>
+          <w:bdr w:val="none" w:sz="0" w:space="0" w:color="auto" w:frame="1"/>
+        </w:rPr>
+        <w:t xml:space="preserve"> Give a general overview of the system in 1-2 paragraphs (</w:t>
+      </w:r>
+      <w:proofErr w:type="gramStart"/>
+      <w:r>
+        <w:rPr>
+          <w:rFonts w:ascii="Arial" w:hAnsi="Arial" w:cs="Arial"/>
+          <w:i/>
+          <w:color w:val="000000"/>
+          <w:sz w:val="20"/>
+          <w:szCs w:val="20"/>
+          <w:bdr w:val="none" w:sz="0" w:space="0" w:color="auto" w:frame="1"/>
+        </w:rPr>
+        <w:t>similar to</w:t>
+      </w:r>
+      <w:proofErr w:type="gramEnd"/>
+      <w:r>
+        <w:rPr>
+          <w:rFonts w:ascii="Arial" w:hAnsi="Arial" w:cs="Arial"/>
+          <w:i/>
+          <w:color w:val="000000"/>
+          <w:sz w:val="20"/>
+          <w:szCs w:val="20"/>
+          <w:bdr w:val="none" w:sz="0" w:space="0" w:color="auto" w:frame="1"/>
+        </w:rPr>
+        <w:t xml:space="preserve"> the one in the project proposal). </w:t>
       </w:r>
     </w:p>
     <w:p>
       <w:pPr>
-        <w:pStyle w:val="Heading1"/>
-        <w:rPr>
-          <w:rFonts w:ascii="inherit" w:hAnsi="inherit" w:cs="Lucida Grande" w:hint="eastAsia"/>
-        </w:rPr>
-      </w:pPr>
-      <w:r>
-        <w:rPr>
-          <w:bdr w:val="none" w:sz="0" w:space="0" w:color="auto" w:frame="1"/>
-        </w:rPr>
-        <w:t>Functional Requirements</w:t>
-      </w:r>
-      <w:r>
-        <w:rPr>
-          <w:bdr w:val="none" w:sz="0" w:space="0" w:color="auto" w:frame="1"/>
-        </w:rPr>
-        <w:t xml:space="preserve"> </w:t>
-      </w:r>
+        <w:shd w:val="clear" w:color="auto" w:fill="FFFFFF"/>
+        <w:rPr>
+          <w:rFonts w:ascii="Arial" w:hAnsi="Arial" w:cs="Arial"/>
+          <w:color w:val="000000"/>
+          <w:sz w:val="20"/>
+          <w:szCs w:val="20"/>
+          <w:bdr w:val="none" w:sz="0" w:space="0" w:color="auto" w:frame="1"/>
+        </w:rPr>
+      </w:pPr>
     </w:p>
     <w:p>
       <w:pPr>
         <w:shd w:val="clear" w:color="auto" w:fill="FFFFFF"/>
-        <w:rPr>
-          <w:rFonts w:ascii="Arial" w:hAnsi="Arial" w:cs="Arial"/>
-          <w:i/>
-          <w:color w:val="000000"/>
-          <w:sz w:val="20"/>
-          <w:szCs w:val="20"/>
-          <w:bdr w:val="none" w:sz="0" w:space="0" w:color="auto" w:frame="1"/>
-        </w:rPr>
-      </w:pPr>
-      <w:r>
-        <w:rPr>
-          <w:rFonts w:ascii="Arial" w:hAnsi="Arial" w:cs="Arial"/>
-          <w:i/>
-          <w:color w:val="000000"/>
-          <w:sz w:val="20"/>
-          <w:szCs w:val="20"/>
-          <w:bdr w:val="none" w:sz="0" w:space="0" w:color="auto" w:frame="1"/>
-        </w:rPr>
-        <w:t>List</w:t>
-      </w:r>
-      <w:r>
-        <w:rPr>
-          <w:rFonts w:ascii="Arial" w:hAnsi="Arial" w:cs="Arial"/>
-          <w:i/>
-          <w:color w:val="000000"/>
-          <w:sz w:val="20"/>
-          <w:szCs w:val="20"/>
-          <w:bdr w:val="none" w:sz="0" w:space="0" w:color="auto" w:frame="1"/>
-        </w:rPr>
-        <w:t xml:space="preserve"> the </w:t>
-      </w:r>
-      <w:r>
-        <w:rPr>
-          <w:rFonts w:ascii="Arial" w:hAnsi="Arial" w:cs="Arial"/>
-          <w:b/>
-          <w:i/>
-          <w:color w:val="000000"/>
-          <w:sz w:val="20"/>
-          <w:szCs w:val="20"/>
-          <w:bdr w:val="none" w:sz="0" w:space="0" w:color="auto" w:frame="1"/>
-        </w:rPr>
-        <w:t>functional requirements</w:t>
-      </w:r>
-      <w:r>
-        <w:rPr>
-          <w:rFonts w:ascii="Arial" w:hAnsi="Arial" w:cs="Arial"/>
-          <w:i/>
-          <w:color w:val="000000"/>
-          <w:sz w:val="20"/>
-          <w:szCs w:val="20"/>
-          <w:bdr w:val="none" w:sz="0" w:space="0" w:color="auto" w:frame="1"/>
-        </w:rPr>
-        <w:t xml:space="preserve"> in sentences identified by numbers</w:t>
-      </w:r>
-      <w:r>
-        <w:rPr>
-          <w:rFonts w:ascii="Arial" w:hAnsi="Arial" w:cs="Arial"/>
-          <w:i/>
-          <w:color w:val="000000"/>
-          <w:sz w:val="20"/>
-          <w:szCs w:val="20"/>
-          <w:bdr w:val="none" w:sz="0" w:space="0" w:color="auto" w:frame="1"/>
-        </w:rPr>
-        <w:t xml:space="preserve"> and for each requirement state if it is of high, medium, or low priority</w:t>
-      </w:r>
-      <w:r>
-        <w:rPr>
-          <w:rFonts w:ascii="Arial" w:hAnsi="Arial" w:cs="Arial"/>
-          <w:i/>
-          <w:color w:val="000000"/>
-          <w:sz w:val="20"/>
-          <w:szCs w:val="20"/>
-          <w:bdr w:val="none" w:sz="0" w:space="0" w:color="auto" w:frame="1"/>
-        </w:rPr>
-        <w:t xml:space="preserve">. Each </w:t>
-      </w:r>
-      <w:r>
-        <w:rPr>
-          <w:rFonts w:ascii="Arial" w:hAnsi="Arial" w:cs="Arial"/>
-          <w:i/>
-          <w:color w:val="000000"/>
-          <w:sz w:val="20"/>
-          <w:szCs w:val="20"/>
-          <w:bdr w:val="none" w:sz="0" w:space="0" w:color="auto" w:frame="1"/>
-        </w:rPr>
-        <w:t xml:space="preserve">functional </w:t>
-      </w:r>
-      <w:r>
-        <w:rPr>
-          <w:rFonts w:ascii="Arial" w:hAnsi="Arial" w:cs="Arial"/>
-          <w:i/>
-          <w:color w:val="000000"/>
-          <w:sz w:val="20"/>
-          <w:szCs w:val="20"/>
-          <w:bdr w:val="none" w:sz="0" w:space="0" w:color="auto" w:frame="1"/>
-        </w:rPr>
-        <w:t xml:space="preserve">requirement is something that the system shall do. </w:t>
-      </w:r>
-      <w:r>
-        <w:rPr>
-          <w:rFonts w:ascii="Arial" w:hAnsi="Arial" w:cs="Arial"/>
-          <w:i/>
-          <w:color w:val="000000"/>
-          <w:sz w:val="20"/>
-          <w:szCs w:val="20"/>
-          <w:bdr w:val="none" w:sz="0" w:space="0" w:color="auto" w:frame="1"/>
-        </w:rPr>
-        <w:t xml:space="preserve">Include all the details required such that there can be no misinterpretations of the requirements when read. </w:t>
-      </w:r>
-      <w:r>
-        <w:rPr>
-          <w:rFonts w:ascii="Arial" w:hAnsi="Arial" w:cs="Arial"/>
-          <w:i/>
-          <w:color w:val="000000"/>
-          <w:sz w:val="20"/>
-          <w:szCs w:val="20"/>
-          <w:bdr w:val="none" w:sz="0" w:space="0" w:color="auto" w:frame="1"/>
-        </w:rPr>
-        <w:t>B</w:t>
-      </w:r>
-      <w:r>
-        <w:rPr>
-          <w:rFonts w:ascii="Arial" w:hAnsi="Arial" w:cs="Arial"/>
-          <w:i/>
-          <w:color w:val="000000"/>
-          <w:sz w:val="20"/>
-          <w:szCs w:val="20"/>
-          <w:bdr w:val="none" w:sz="0" w:space="0" w:color="auto" w:frame="1"/>
-        </w:rPr>
-        <w:t xml:space="preserve">e very specific about what </w:t>
-      </w:r>
-      <w:r>
-        <w:rPr>
-          <w:rFonts w:ascii="Arial" w:hAnsi="Arial" w:cs="Arial"/>
-          <w:i/>
-          <w:color w:val="000000"/>
-          <w:sz w:val="20"/>
-          <w:szCs w:val="20"/>
-          <w:bdr w:val="none" w:sz="0" w:space="0" w:color="auto" w:frame="1"/>
-        </w:rPr>
-        <w:t>the system needs to do</w:t>
-      </w:r>
-      <w:r>
-        <w:rPr>
-          <w:rFonts w:ascii="Arial" w:hAnsi="Arial" w:cs="Arial"/>
-          <w:i/>
-          <w:color w:val="000000"/>
-          <w:sz w:val="20"/>
-          <w:szCs w:val="20"/>
-          <w:bdr w:val="none" w:sz="0" w:space="0" w:color="auto" w:frame="1"/>
-        </w:rPr>
-        <w:t xml:space="preserve"> (not how, just </w:t>
-      </w:r>
-      <w:r>
-        <w:rPr>
-          <w:rFonts w:ascii="Arial" w:hAnsi="Arial" w:cs="Arial"/>
-          <w:i/>
-          <w:color w:val="000000"/>
-          <w:sz w:val="20"/>
-          <w:szCs w:val="20"/>
-          <w:u w:val="single"/>
-          <w:bdr w:val="none" w:sz="0" w:space="0" w:color="auto" w:frame="1"/>
-        </w:rPr>
-        <w:t>what</w:t>
-      </w:r>
-      <w:r>
-        <w:rPr>
-          <w:rFonts w:ascii="Arial" w:hAnsi="Arial" w:cs="Arial"/>
-          <w:i/>
-          <w:color w:val="000000"/>
-          <w:sz w:val="20"/>
-          <w:szCs w:val="20"/>
-          <w:bdr w:val="none" w:sz="0" w:space="0" w:color="auto" w:frame="1"/>
-        </w:rPr>
-        <w:t>).</w:t>
-      </w:r>
-      <w:r>
-        <w:rPr>
-          <w:rFonts w:ascii="Arial" w:hAnsi="Arial" w:cs="Arial"/>
-          <w:i/>
+        <w:ind w:firstLine="288"/>
+        <w:rPr>
+          <w:rFonts w:ascii="Arial" w:hAnsi="Arial" w:cs="Arial"/>
+          <w:color w:val="000000"/>
+          <w:sz w:val="20"/>
+          <w:szCs w:val="20"/>
+          <w:bdr w:val="none" w:sz="0" w:space="0" w:color="auto" w:frame="1"/>
+        </w:rPr>
+      </w:pPr>
+      <w:r>
+        <w:rPr>
+          <w:rFonts w:ascii="Arial" w:hAnsi="Arial" w:cs="Arial"/>
+          <w:color w:val="000000"/>
+          <w:sz w:val="20"/>
+          <w:szCs w:val="20"/>
+          <w:bdr w:val="none" w:sz="0" w:space="0" w:color="auto" w:frame="1"/>
+        </w:rPr>
+        <w:t>Our project is a fantasy soccer website that is supposed to cater to newer players. It will have all the normal features expected from a fantasy sports site, such as drafts, trading, and of course a points system.</w:t>
+      </w:r>
+      <w:r>
+        <w:rPr>
+          <w:rFonts w:ascii="Arial" w:hAnsi="Arial" w:cs="Arial"/>
           <w:color w:val="000000"/>
           <w:sz w:val="20"/>
           <w:szCs w:val="20"/>
@@ -614,17 +494,176 @@
       <w:r>
         <w:rPr>
           <w:rFonts w:ascii="Arial" w:hAnsi="Arial" w:cs="Arial"/>
-          <w:i/>
-          <w:color w:val="000000"/>
-          <w:sz w:val="20"/>
-          <w:szCs w:val="20"/>
-          <w:bdr w:val="none" w:sz="0" w:space="0" w:color="auto" w:frame="1"/>
-        </w:rPr>
-        <w:t>You may provide a brief design rationale for any requirement which you feel requires explanation for how and/or why the requirement was derived.</w:t>
+          <w:color w:val="000000"/>
+          <w:sz w:val="20"/>
+          <w:szCs w:val="20"/>
+          <w:bdr w:val="none" w:sz="0" w:space="0" w:color="auto" w:frame="1"/>
+        </w:rPr>
+        <w:t>Since we are attempting to also cater to newer players, we are adding in things like tool tips and suggestions that will make the system more accessible to those not familiar with fantasy sports or soccer.</w:t>
       </w:r>
     </w:p>
     <w:p>
       <w:pPr>
+        <w:shd w:val="clear" w:color="auto" w:fill="FFFFFF"/>
+        <w:ind w:firstLine="288"/>
+        <w:rPr>
+          <w:rFonts w:ascii="Arial" w:hAnsi="Arial" w:cs="Arial"/>
+          <w:color w:val="000000"/>
+          <w:sz w:val="20"/>
+          <w:szCs w:val="20"/>
+          <w:bdr w:val="none" w:sz="0" w:space="0" w:color="auto" w:frame="1"/>
+        </w:rPr>
+      </w:pPr>
+    </w:p>
+    <w:p>
+      <w:pPr>
+        <w:shd w:val="clear" w:color="auto" w:fill="FFFFFF"/>
+        <w:ind w:firstLine="288"/>
+        <w:rPr>
+          <w:rFonts w:ascii="Arial" w:hAnsi="Arial" w:cs="Arial"/>
+          <w:color w:val="000000"/>
+          <w:sz w:val="20"/>
+          <w:szCs w:val="20"/>
+          <w:bdr w:val="none" w:sz="0" w:space="0" w:color="auto" w:frame="1"/>
+        </w:rPr>
+      </w:pPr>
+      <w:r>
+        <w:rPr>
+          <w:rFonts w:ascii="Arial" w:hAnsi="Arial" w:cs="Arial"/>
+          <w:color w:val="000000"/>
+          <w:sz w:val="20"/>
+          <w:szCs w:val="20"/>
+          <w:bdr w:val="none" w:sz="0" w:space="0" w:color="auto" w:frame="1"/>
+        </w:rPr>
+        <w:t>Our drafts will allow the user and their friends to pick from the top players and assemble an all-star team based on informed decisions thanks to our player information system. Trades</w:t>
+      </w:r>
+      <w:r>
+        <w:rPr>
+          <w:rFonts w:ascii="Arial" w:hAnsi="Arial" w:cs="Arial"/>
+          <w:color w:val="000000"/>
+          <w:sz w:val="20"/>
+          <w:szCs w:val="20"/>
+          <w:bdr w:val="none" w:sz="0" w:space="0" w:color="auto" w:frame="1"/>
+        </w:rPr>
+        <w:t xml:space="preserve"> are also a very important part of any fantasy system, and ours will </w:t>
+      </w:r>
+      <w:proofErr w:type="gramStart"/>
+      <w:r>
+        <w:rPr>
+          <w:rFonts w:ascii="Arial" w:hAnsi="Arial" w:cs="Arial"/>
+          <w:color w:val="000000"/>
+          <w:sz w:val="20"/>
+          <w:szCs w:val="20"/>
+          <w:bdr w:val="none" w:sz="0" w:space="0" w:color="auto" w:frame="1"/>
+        </w:rPr>
+        <w:t>definitely have</w:t>
+      </w:r>
+      <w:proofErr w:type="gramEnd"/>
+      <w:r>
+        <w:rPr>
+          <w:rFonts w:ascii="Arial" w:hAnsi="Arial" w:cs="Arial"/>
+          <w:color w:val="000000"/>
+          <w:sz w:val="20"/>
+          <w:szCs w:val="20"/>
+          <w:bdr w:val="none" w:sz="0" w:space="0" w:color="auto" w:frame="1"/>
+        </w:rPr>
+        <w:t xml:space="preserve"> one. </w:t>
+      </w:r>
+      <w:r>
+        <w:rPr>
+          <w:rFonts w:ascii="Arial" w:hAnsi="Arial" w:cs="Arial"/>
+          <w:color w:val="000000"/>
+          <w:sz w:val="20"/>
+          <w:szCs w:val="20"/>
+          <w:bdr w:val="none" w:sz="0" w:space="0" w:color="auto" w:frame="1"/>
+        </w:rPr>
+        <w:t xml:space="preserve">Knowing which data points are relevant and not </w:t>
+      </w:r>
+      <w:r>
+        <w:rPr>
+          <w:rFonts w:ascii="Arial" w:hAnsi="Arial" w:cs="Arial"/>
+          <w:color w:val="000000"/>
+          <w:sz w:val="20"/>
+          <w:szCs w:val="20"/>
+          <w:bdr w:val="none" w:sz="0" w:space="0" w:color="auto" w:frame="1"/>
+        </w:rPr>
+        <w:t>is</w:t>
+      </w:r>
+      <w:r>
+        <w:rPr>
+          <w:rFonts w:ascii="Arial" w:hAnsi="Arial" w:cs="Arial"/>
+          <w:color w:val="000000"/>
+          <w:sz w:val="20"/>
+          <w:szCs w:val="20"/>
+          <w:bdr w:val="none" w:sz="0" w:space="0" w:color="auto" w:frame="1"/>
+        </w:rPr>
+        <w:t xml:space="preserve"> also important for a newcomer, </w:t>
+      </w:r>
+      <w:r>
+        <w:rPr>
+          <w:rFonts w:ascii="Arial" w:hAnsi="Arial" w:cs="Arial"/>
+          <w:color w:val="000000"/>
+          <w:sz w:val="20"/>
+          <w:szCs w:val="20"/>
+          <w:bdr w:val="none" w:sz="0" w:space="0" w:color="auto" w:frame="1"/>
+        </w:rPr>
+        <w:t>and so we provide explanations for each along with how this can affect them. Additionally, w</w:t>
+      </w:r>
+      <w:r>
+        <w:rPr>
+          <w:rFonts w:ascii="Arial" w:hAnsi="Arial" w:cs="Arial"/>
+          <w:color w:val="000000"/>
+          <w:sz w:val="20"/>
+          <w:szCs w:val="20"/>
+          <w:bdr w:val="none" w:sz="0" w:space="0" w:color="auto" w:frame="1"/>
+        </w:rPr>
+        <w:t>hile most fantasy sites use point systems that have all sorts of partial points, negative points, and blocked points, ours uses a simple point</w:t>
+      </w:r>
+      <w:r>
+        <w:rPr>
+          <w:rFonts w:ascii="Arial" w:hAnsi="Arial" w:cs="Arial"/>
+          <w:color w:val="000000"/>
+          <w:sz w:val="20"/>
+          <w:szCs w:val="20"/>
+          <w:bdr w:val="none" w:sz="0" w:space="0" w:color="auto" w:frame="1"/>
+        </w:rPr>
+        <w:t xml:space="preserve"> system</w:t>
+      </w:r>
+      <w:r>
+        <w:rPr>
+          <w:rFonts w:ascii="Arial" w:hAnsi="Arial" w:cs="Arial"/>
+          <w:color w:val="000000"/>
+          <w:sz w:val="20"/>
+          <w:szCs w:val="20"/>
+          <w:bdr w:val="none" w:sz="0" w:space="0" w:color="auto" w:frame="1"/>
+        </w:rPr>
+        <w:t>. If your player scores a point, you gain a point.</w:t>
+      </w:r>
+      <w:r>
+        <w:rPr>
+          <w:rFonts w:ascii="Arial" w:hAnsi="Arial" w:cs="Arial"/>
+          <w:color w:val="000000"/>
+          <w:sz w:val="20"/>
+          <w:szCs w:val="20"/>
+          <w:bdr w:val="none" w:sz="0" w:space="0" w:color="auto" w:frame="1"/>
+        </w:rPr>
+        <w:t xml:space="preserve"> For every assist your player gets, they gain a point.</w:t>
+      </w:r>
+    </w:p>
+    <w:p>
+      <w:pPr>
+        <w:shd w:val="clear" w:color="auto" w:fill="FFFFFF"/>
+        <w:rPr>
+          <w:rFonts w:ascii="Arial" w:hAnsi="Arial" w:cs="Arial"/>
+          <w:color w:val="000000"/>
+          <w:sz w:val="20"/>
+          <w:szCs w:val="20"/>
+          <w:bdr w:val="none" w:sz="0" w:space="0" w:color="auto" w:frame="1"/>
+        </w:rPr>
+      </w:pPr>
+    </w:p>
+    <w:p>
+      <w:pPr>
         <w:pStyle w:val="Heading1"/>
         <w:rPr>
           <w:rFonts w:ascii="inherit" w:hAnsi="inherit" w:cs="Lucida Grande" w:hint="eastAsia"/>
@@ -634,6 +673,712 @@
         <w:rPr>
           <w:bdr w:val="none" w:sz="0" w:space="0" w:color="auto" w:frame="1"/>
         </w:rPr>
+        <w:t>Functional Requirements</w:t>
+      </w:r>
+      <w:r>
+        <w:rPr>
+          <w:bdr w:val="none" w:sz="0" w:space="0" w:color="auto" w:frame="1"/>
+        </w:rPr>
+        <w:t xml:space="preserve"> </w:t>
+      </w:r>
+    </w:p>
+    <w:p>
+      <w:pPr>
+        <w:shd w:val="clear" w:color="auto" w:fill="FFFFFF"/>
+        <w:rPr>
+          <w:rFonts w:ascii="Arial" w:hAnsi="Arial" w:cs="Arial"/>
+          <w:color w:val="000000"/>
+          <w:sz w:val="20"/>
+          <w:szCs w:val="20"/>
+          <w:bdr w:val="none" w:sz="0" w:space="0" w:color="auto" w:frame="1"/>
+        </w:rPr>
+      </w:pPr>
+      <w:r>
+        <w:rPr>
+          <w:rFonts w:ascii="Arial" w:hAnsi="Arial" w:cs="Arial"/>
+          <w:i/>
+          <w:color w:val="000000"/>
+          <w:sz w:val="20"/>
+          <w:szCs w:val="20"/>
+          <w:bdr w:val="none" w:sz="0" w:space="0" w:color="auto" w:frame="1"/>
+        </w:rPr>
+        <w:t>List</w:t>
+      </w:r>
+      <w:r>
+        <w:rPr>
+          <w:rFonts w:ascii="Arial" w:hAnsi="Arial" w:cs="Arial"/>
+          <w:i/>
+          <w:color w:val="000000"/>
+          <w:sz w:val="20"/>
+          <w:szCs w:val="20"/>
+          <w:bdr w:val="none" w:sz="0" w:space="0" w:color="auto" w:frame="1"/>
+        </w:rPr>
+        <w:t xml:space="preserve"> the </w:t>
+      </w:r>
+      <w:r>
+        <w:rPr>
+          <w:rFonts w:ascii="Arial" w:hAnsi="Arial" w:cs="Arial"/>
+          <w:b/>
+          <w:i/>
+          <w:color w:val="000000"/>
+          <w:sz w:val="20"/>
+          <w:szCs w:val="20"/>
+          <w:bdr w:val="none" w:sz="0" w:space="0" w:color="auto" w:frame="1"/>
+        </w:rPr>
+        <w:t>functional requirements</w:t>
+      </w:r>
+      <w:r>
+        <w:rPr>
+          <w:rFonts w:ascii="Arial" w:hAnsi="Arial" w:cs="Arial"/>
+          <w:i/>
+          <w:color w:val="000000"/>
+          <w:sz w:val="20"/>
+          <w:szCs w:val="20"/>
+          <w:bdr w:val="none" w:sz="0" w:space="0" w:color="auto" w:frame="1"/>
+        </w:rPr>
+        <w:t xml:space="preserve"> in sentences identified by numbers</w:t>
+      </w:r>
+      <w:r>
+        <w:rPr>
+          <w:rFonts w:ascii="Arial" w:hAnsi="Arial" w:cs="Arial"/>
+          <w:i/>
+          <w:color w:val="000000"/>
+          <w:sz w:val="20"/>
+          <w:szCs w:val="20"/>
+          <w:bdr w:val="none" w:sz="0" w:space="0" w:color="auto" w:frame="1"/>
+        </w:rPr>
+        <w:t xml:space="preserve"> and for each requirement state if it is of high, medium, or low priority</w:t>
+      </w:r>
+      <w:r>
+        <w:rPr>
+          <w:rFonts w:ascii="Arial" w:hAnsi="Arial" w:cs="Arial"/>
+          <w:i/>
+          <w:color w:val="000000"/>
+          <w:sz w:val="20"/>
+          <w:szCs w:val="20"/>
+          <w:bdr w:val="none" w:sz="0" w:space="0" w:color="auto" w:frame="1"/>
+        </w:rPr>
+        <w:t xml:space="preserve">. Each </w:t>
+      </w:r>
+      <w:r>
+        <w:rPr>
+          <w:rFonts w:ascii="Arial" w:hAnsi="Arial" w:cs="Arial"/>
+          <w:i/>
+          <w:color w:val="000000"/>
+          <w:sz w:val="20"/>
+          <w:szCs w:val="20"/>
+          <w:bdr w:val="none" w:sz="0" w:space="0" w:color="auto" w:frame="1"/>
+        </w:rPr>
+        <w:t xml:space="preserve">functional </w:t>
+      </w:r>
+      <w:r>
+        <w:rPr>
+          <w:rFonts w:ascii="Arial" w:hAnsi="Arial" w:cs="Arial"/>
+          <w:i/>
+          <w:color w:val="000000"/>
+          <w:sz w:val="20"/>
+          <w:szCs w:val="20"/>
+          <w:bdr w:val="none" w:sz="0" w:space="0" w:color="auto" w:frame="1"/>
+        </w:rPr>
+        <w:t xml:space="preserve">requirement is something that the system shall do. </w:t>
+      </w:r>
+      <w:r>
+        <w:rPr>
+          <w:rFonts w:ascii="Arial" w:hAnsi="Arial" w:cs="Arial"/>
+          <w:i/>
+          <w:color w:val="000000"/>
+          <w:sz w:val="20"/>
+          <w:szCs w:val="20"/>
+          <w:bdr w:val="none" w:sz="0" w:space="0" w:color="auto" w:frame="1"/>
+        </w:rPr>
+        <w:t xml:space="preserve">Include all the details required such that there can be no misinterpretations of the requirements when read. </w:t>
+      </w:r>
+      <w:r>
+        <w:rPr>
+          <w:rFonts w:ascii="Arial" w:hAnsi="Arial" w:cs="Arial"/>
+          <w:i/>
+          <w:color w:val="000000"/>
+          <w:sz w:val="20"/>
+          <w:szCs w:val="20"/>
+          <w:bdr w:val="none" w:sz="0" w:space="0" w:color="auto" w:frame="1"/>
+        </w:rPr>
+        <w:t>B</w:t>
+      </w:r>
+      <w:r>
+        <w:rPr>
+          <w:rFonts w:ascii="Arial" w:hAnsi="Arial" w:cs="Arial"/>
+          <w:i/>
+          <w:color w:val="000000"/>
+          <w:sz w:val="20"/>
+          <w:szCs w:val="20"/>
+          <w:bdr w:val="none" w:sz="0" w:space="0" w:color="auto" w:frame="1"/>
+        </w:rPr>
+        <w:t xml:space="preserve">e very specific about what </w:t>
+      </w:r>
+      <w:r>
+        <w:rPr>
+          <w:rFonts w:ascii="Arial" w:hAnsi="Arial" w:cs="Arial"/>
+          <w:i/>
+          <w:color w:val="000000"/>
+          <w:sz w:val="20"/>
+          <w:szCs w:val="20"/>
+          <w:bdr w:val="none" w:sz="0" w:space="0" w:color="auto" w:frame="1"/>
+        </w:rPr>
+        <w:t>the system needs to do</w:t>
+      </w:r>
+      <w:r>
+        <w:rPr>
+          <w:rFonts w:ascii="Arial" w:hAnsi="Arial" w:cs="Arial"/>
+          <w:i/>
+          <w:color w:val="000000"/>
+          <w:sz w:val="20"/>
+          <w:szCs w:val="20"/>
+          <w:bdr w:val="none" w:sz="0" w:space="0" w:color="auto" w:frame="1"/>
+        </w:rPr>
+        <w:t xml:space="preserve"> (not how, just </w:t>
+      </w:r>
+      <w:r>
+        <w:rPr>
+          <w:rFonts w:ascii="Arial" w:hAnsi="Arial" w:cs="Arial"/>
+          <w:i/>
+          <w:color w:val="000000"/>
+          <w:sz w:val="20"/>
+          <w:szCs w:val="20"/>
+          <w:u w:val="single"/>
+          <w:bdr w:val="none" w:sz="0" w:space="0" w:color="auto" w:frame="1"/>
+        </w:rPr>
+        <w:t>what</w:t>
+      </w:r>
+      <w:r>
+        <w:rPr>
+          <w:rFonts w:ascii="Arial" w:hAnsi="Arial" w:cs="Arial"/>
+          <w:i/>
+          <w:color w:val="000000"/>
+          <w:sz w:val="20"/>
+          <w:szCs w:val="20"/>
+          <w:bdr w:val="none" w:sz="0" w:space="0" w:color="auto" w:frame="1"/>
+        </w:rPr>
+        <w:t>).</w:t>
+      </w:r>
+      <w:r>
+        <w:rPr>
+          <w:rFonts w:ascii="Arial" w:hAnsi="Arial" w:cs="Arial"/>
+          <w:i/>
+          <w:color w:val="000000"/>
+          <w:sz w:val="20"/>
+          <w:szCs w:val="20"/>
+          <w:bdr w:val="none" w:sz="0" w:space="0" w:color="auto" w:frame="1"/>
+        </w:rPr>
+        <w:t xml:space="preserve"> </w:t>
+      </w:r>
+      <w:r>
+        <w:rPr>
+          <w:rFonts w:ascii="Arial" w:hAnsi="Arial" w:cs="Arial"/>
+          <w:i/>
+          <w:color w:val="000000"/>
+          <w:sz w:val="20"/>
+          <w:szCs w:val="20"/>
+          <w:bdr w:val="none" w:sz="0" w:space="0" w:color="auto" w:frame="1"/>
+        </w:rPr>
+        <w:t>You may provide a brief design rationale for any requirement which you feel requires explanation for how and/or why the requirement was derived.</w:t>
+      </w:r>
+    </w:p>
+    <w:p>
+      <w:pPr>
+        <w:shd w:val="clear" w:color="auto" w:fill="FFFFFF"/>
+        <w:rPr>
+          <w:rFonts w:ascii="Arial" w:hAnsi="Arial" w:cs="Arial"/>
+          <w:color w:val="000000"/>
+          <w:sz w:val="20"/>
+          <w:szCs w:val="20"/>
+          <w:bdr w:val="none" w:sz="0" w:space="0" w:color="auto" w:frame="1"/>
+        </w:rPr>
+      </w:pPr>
+    </w:p>
+    <w:p>
+      <w:pPr>
+        <w:pStyle w:val="ListParagraph"/>
+        <w:numPr>
+          <w:ilvl w:val="0"/>
+          <w:numId w:val="40"/>
+        </w:numPr>
+        <w:shd w:val="clear" w:color="auto" w:fill="FFFFFF"/>
+        <w:rPr>
+          <w:rFonts w:ascii="Arial" w:hAnsi="Arial" w:cs="Arial"/>
+          <w:color w:val="000000"/>
+          <w:sz w:val="20"/>
+          <w:szCs w:val="20"/>
+          <w:bdr w:val="none" w:sz="0" w:space="0" w:color="auto" w:frame="1"/>
+        </w:rPr>
+      </w:pPr>
+      <w:r>
+        <w:rPr>
+          <w:rFonts w:ascii="Arial" w:hAnsi="Arial" w:cs="Arial"/>
+          <w:color w:val="000000"/>
+          <w:sz w:val="20"/>
+          <w:szCs w:val="20"/>
+          <w:bdr w:val="none" w:sz="0" w:space="0" w:color="auto" w:frame="1"/>
+        </w:rPr>
+        <w:t>Create L</w:t>
+      </w:r>
+      <w:r>
+        <w:rPr>
+          <w:rFonts w:ascii="Arial" w:hAnsi="Arial" w:cs="Arial"/>
+          <w:color w:val="000000"/>
+          <w:sz w:val="20"/>
+          <w:szCs w:val="20"/>
+          <w:bdr w:val="none" w:sz="0" w:space="0" w:color="auto" w:frame="1"/>
+        </w:rPr>
+        <w:t>eagues – High Priority</w:t>
+      </w:r>
+    </w:p>
+    <w:p>
+      <w:pPr>
+        <w:shd w:val="clear" w:color="auto" w:fill="FFFFFF"/>
+        <w:ind w:left="720"/>
+        <w:rPr>
+          <w:rFonts w:ascii="Arial" w:hAnsi="Arial" w:cs="Arial"/>
+          <w:color w:val="000000"/>
+          <w:sz w:val="20"/>
+          <w:szCs w:val="20"/>
+          <w:bdr w:val="none" w:sz="0" w:space="0" w:color="auto" w:frame="1"/>
+        </w:rPr>
+      </w:pPr>
+      <w:r>
+        <w:rPr>
+          <w:rFonts w:ascii="Arial" w:hAnsi="Arial" w:cs="Arial"/>
+          <w:color w:val="000000"/>
+          <w:sz w:val="20"/>
+          <w:szCs w:val="20"/>
+          <w:bdr w:val="none" w:sz="0" w:space="0" w:color="auto" w:frame="1"/>
+        </w:rPr>
+        <w:t xml:space="preserve">The ability to create a league </w:t>
+      </w:r>
+      <w:r>
+        <w:rPr>
+          <w:rFonts w:ascii="Arial" w:hAnsi="Arial" w:cs="Arial"/>
+          <w:color w:val="000000"/>
+          <w:sz w:val="20"/>
+          <w:szCs w:val="20"/>
+          <w:bdr w:val="none" w:sz="0" w:space="0" w:color="auto" w:frame="1"/>
+        </w:rPr>
+        <w:t xml:space="preserve">and invite friends to it. Basically, each league will be a group of people </w:t>
+      </w:r>
+      <w:proofErr w:type="gramStart"/>
+      <w:r>
+        <w:rPr>
+          <w:rFonts w:ascii="Arial" w:hAnsi="Arial" w:cs="Arial"/>
+          <w:color w:val="000000"/>
+          <w:sz w:val="20"/>
+          <w:szCs w:val="20"/>
+          <w:bdr w:val="none" w:sz="0" w:space="0" w:color="auto" w:frame="1"/>
+        </w:rPr>
+        <w:t>competing with each other</w:t>
+      </w:r>
+      <w:proofErr w:type="gramEnd"/>
+      <w:r>
+        <w:rPr>
+          <w:rFonts w:ascii="Arial" w:hAnsi="Arial" w:cs="Arial"/>
+          <w:color w:val="000000"/>
+          <w:sz w:val="20"/>
+          <w:szCs w:val="20"/>
+          <w:bdr w:val="none" w:sz="0" w:space="0" w:color="auto" w:frame="1"/>
+        </w:rPr>
+        <w:t xml:space="preserve"> to see whose players can score more points.</w:t>
+      </w:r>
+      <w:r>
+        <w:rPr>
+          <w:rFonts w:ascii="Arial" w:hAnsi="Arial" w:cs="Arial"/>
+          <w:color w:val="000000"/>
+          <w:sz w:val="20"/>
+          <w:szCs w:val="20"/>
+          <w:bdr w:val="none" w:sz="0" w:space="0" w:color="auto" w:frame="1"/>
+        </w:rPr>
+        <w:t xml:space="preserve"> This is also how league owners are created.</w:t>
+      </w:r>
+    </w:p>
+    <w:p>
+      <w:pPr>
+        <w:shd w:val="clear" w:color="auto" w:fill="FFFFFF"/>
+        <w:ind w:left="720"/>
+        <w:rPr>
+          <w:rFonts w:ascii="Arial" w:hAnsi="Arial" w:cs="Arial"/>
+          <w:color w:val="000000"/>
+          <w:sz w:val="20"/>
+          <w:szCs w:val="20"/>
+          <w:bdr w:val="none" w:sz="0" w:space="0" w:color="auto" w:frame="1"/>
+        </w:rPr>
+      </w:pPr>
+    </w:p>
+    <w:p>
+      <w:pPr>
+        <w:pStyle w:val="ListParagraph"/>
+        <w:numPr>
+          <w:ilvl w:val="0"/>
+          <w:numId w:val="40"/>
+        </w:numPr>
+        <w:shd w:val="clear" w:color="auto" w:fill="FFFFFF"/>
+        <w:rPr>
+          <w:rFonts w:ascii="Arial" w:hAnsi="Arial" w:cs="Arial"/>
+          <w:color w:val="000000"/>
+          <w:sz w:val="20"/>
+          <w:szCs w:val="20"/>
+          <w:bdr w:val="none" w:sz="0" w:space="0" w:color="auto" w:frame="1"/>
+        </w:rPr>
+      </w:pPr>
+      <w:r>
+        <w:rPr>
+          <w:rFonts w:ascii="Arial" w:hAnsi="Arial" w:cs="Arial"/>
+          <w:color w:val="000000"/>
+          <w:sz w:val="20"/>
+          <w:szCs w:val="20"/>
+          <w:bdr w:val="none" w:sz="0" w:space="0" w:color="auto" w:frame="1"/>
+        </w:rPr>
+        <w:t xml:space="preserve">Invite </w:t>
+      </w:r>
+      <w:proofErr w:type="gramStart"/>
+      <w:r>
+        <w:rPr>
+          <w:rFonts w:ascii="Arial" w:hAnsi="Arial" w:cs="Arial"/>
+          <w:color w:val="000000"/>
+          <w:sz w:val="20"/>
+          <w:szCs w:val="20"/>
+          <w:bdr w:val="none" w:sz="0" w:space="0" w:color="auto" w:frame="1"/>
+        </w:rPr>
+        <w:t>To</w:t>
+      </w:r>
+      <w:proofErr w:type="gramEnd"/>
+      <w:r>
+        <w:rPr>
+          <w:rFonts w:ascii="Arial" w:hAnsi="Arial" w:cs="Arial"/>
+          <w:color w:val="000000"/>
+          <w:sz w:val="20"/>
+          <w:szCs w:val="20"/>
+          <w:bdr w:val="none" w:sz="0" w:space="0" w:color="auto" w:frame="1"/>
+        </w:rPr>
+        <w:t xml:space="preserve"> League</w:t>
+      </w:r>
+      <w:r>
+        <w:rPr>
+          <w:rFonts w:ascii="Arial" w:hAnsi="Arial" w:cs="Arial"/>
+          <w:color w:val="000000"/>
+          <w:sz w:val="20"/>
+          <w:szCs w:val="20"/>
+          <w:bdr w:val="none" w:sz="0" w:space="0" w:color="auto" w:frame="1"/>
+        </w:rPr>
+        <w:t xml:space="preserve"> – High Priority</w:t>
+      </w:r>
+    </w:p>
+    <w:p>
+      <w:pPr>
+        <w:pStyle w:val="ListParagraph"/>
+        <w:shd w:val="clear" w:color="auto" w:fill="FFFFFF"/>
+        <w:rPr>
+          <w:rFonts w:ascii="Arial" w:hAnsi="Arial" w:cs="Arial"/>
+          <w:color w:val="000000"/>
+          <w:sz w:val="20"/>
+          <w:szCs w:val="20"/>
+          <w:bdr w:val="none" w:sz="0" w:space="0" w:color="auto" w:frame="1"/>
+        </w:rPr>
+      </w:pPr>
+      <w:r>
+        <w:rPr>
+          <w:rFonts w:ascii="Arial" w:hAnsi="Arial" w:cs="Arial"/>
+          <w:color w:val="000000"/>
+          <w:sz w:val="20"/>
+          <w:szCs w:val="20"/>
+          <w:bdr w:val="none" w:sz="0" w:space="0" w:color="auto" w:frame="1"/>
+        </w:rPr>
+        <w:t>League owners should be able to invite any user to join their league</w:t>
+      </w:r>
+      <w:r>
+        <w:rPr>
+          <w:rFonts w:ascii="Arial" w:hAnsi="Arial" w:cs="Arial"/>
+          <w:color w:val="000000"/>
+          <w:sz w:val="20"/>
+          <w:szCs w:val="20"/>
+          <w:bdr w:val="none" w:sz="0" w:space="0" w:color="auto" w:frame="1"/>
+        </w:rPr>
+        <w:t>.</w:t>
+      </w:r>
+    </w:p>
+    <w:p>
+      <w:pPr>
+        <w:shd w:val="clear" w:color="auto" w:fill="FFFFFF"/>
+        <w:rPr>
+          <w:rFonts w:ascii="Arial" w:hAnsi="Arial" w:cs="Arial"/>
+          <w:color w:val="000000"/>
+          <w:sz w:val="20"/>
+          <w:szCs w:val="20"/>
+          <w:bdr w:val="none" w:sz="0" w:space="0" w:color="auto" w:frame="1"/>
+        </w:rPr>
+      </w:pPr>
+    </w:p>
+    <w:p>
+      <w:pPr>
+        <w:pStyle w:val="ListParagraph"/>
+        <w:numPr>
+          <w:ilvl w:val="0"/>
+          <w:numId w:val="40"/>
+        </w:numPr>
+        <w:shd w:val="clear" w:color="auto" w:fill="FFFFFF"/>
+        <w:rPr>
+          <w:rFonts w:ascii="Arial" w:hAnsi="Arial" w:cs="Arial"/>
+          <w:color w:val="000000"/>
+          <w:sz w:val="20"/>
+          <w:szCs w:val="20"/>
+          <w:bdr w:val="none" w:sz="0" w:space="0" w:color="auto" w:frame="1"/>
+        </w:rPr>
+      </w:pPr>
+      <w:r>
+        <w:rPr>
+          <w:rFonts w:ascii="Arial" w:hAnsi="Arial" w:cs="Arial"/>
+          <w:color w:val="000000"/>
+          <w:sz w:val="20"/>
+          <w:szCs w:val="20"/>
+          <w:bdr w:val="none" w:sz="0" w:space="0" w:color="auto" w:frame="1"/>
+        </w:rPr>
+        <w:t>Drafts – High Priority</w:t>
+      </w:r>
+    </w:p>
+    <w:p>
+      <w:pPr>
+        <w:shd w:val="clear" w:color="auto" w:fill="FFFFFF"/>
+        <w:ind w:left="720"/>
+        <w:rPr>
+          <w:rFonts w:ascii="Arial" w:hAnsi="Arial" w:cs="Arial"/>
+          <w:color w:val="000000"/>
+          <w:sz w:val="20"/>
+          <w:szCs w:val="20"/>
+          <w:bdr w:val="none" w:sz="0" w:space="0" w:color="auto" w:frame="1"/>
+        </w:rPr>
+      </w:pPr>
+      <w:r>
+        <w:rPr>
+          <w:rFonts w:ascii="Arial" w:hAnsi="Arial" w:cs="Arial"/>
+          <w:color w:val="000000"/>
+          <w:sz w:val="20"/>
+          <w:szCs w:val="20"/>
+          <w:bdr w:val="none" w:sz="0" w:space="0" w:color="auto" w:frame="1"/>
+        </w:rPr>
+        <w:t>League owners should be able to begin a draft when ready. This will begin a snake draft where the users are randomly assigned an order and given equal opportunity to choose players.</w:t>
+      </w:r>
+    </w:p>
+    <w:p>
+      <w:pPr>
+        <w:shd w:val="clear" w:color="auto" w:fill="FFFFFF"/>
+        <w:rPr>
+          <w:rFonts w:ascii="Arial" w:hAnsi="Arial" w:cs="Arial"/>
+          <w:color w:val="000000"/>
+          <w:sz w:val="20"/>
+          <w:szCs w:val="20"/>
+          <w:bdr w:val="none" w:sz="0" w:space="0" w:color="auto" w:frame="1"/>
+        </w:rPr>
+      </w:pPr>
+    </w:p>
+    <w:p>
+      <w:pPr>
+        <w:pStyle w:val="ListParagraph"/>
+        <w:numPr>
+          <w:ilvl w:val="0"/>
+          <w:numId w:val="40"/>
+        </w:numPr>
+        <w:shd w:val="clear" w:color="auto" w:fill="FFFFFF"/>
+        <w:rPr>
+          <w:rFonts w:ascii="Arial" w:hAnsi="Arial" w:cs="Arial"/>
+          <w:color w:val="000000"/>
+          <w:sz w:val="20"/>
+          <w:szCs w:val="20"/>
+          <w:bdr w:val="none" w:sz="0" w:space="0" w:color="auto" w:frame="1"/>
+        </w:rPr>
+      </w:pPr>
+      <w:r>
+        <w:rPr>
+          <w:rFonts w:ascii="Arial" w:hAnsi="Arial" w:cs="Arial"/>
+          <w:color w:val="000000"/>
+          <w:sz w:val="20"/>
+          <w:szCs w:val="20"/>
+          <w:bdr w:val="none" w:sz="0" w:space="0" w:color="auto" w:frame="1"/>
+        </w:rPr>
+        <w:t>Point System – High Priority</w:t>
+      </w:r>
+    </w:p>
+    <w:p>
+      <w:pPr>
+        <w:pStyle w:val="ListParagraph"/>
+        <w:shd w:val="clear" w:color="auto" w:fill="FFFFFF"/>
+        <w:rPr>
+          <w:rFonts w:ascii="Arial" w:hAnsi="Arial" w:cs="Arial"/>
+          <w:color w:val="000000"/>
+          <w:sz w:val="20"/>
+          <w:szCs w:val="20"/>
+          <w:bdr w:val="none" w:sz="0" w:space="0" w:color="auto" w:frame="1"/>
+        </w:rPr>
+      </w:pPr>
+      <w:r>
+        <w:rPr>
+          <w:rFonts w:ascii="Arial" w:hAnsi="Arial" w:cs="Arial"/>
+          <w:color w:val="000000"/>
+          <w:sz w:val="20"/>
+          <w:szCs w:val="20"/>
+          <w:bdr w:val="none" w:sz="0" w:space="0" w:color="auto" w:frame="1"/>
+        </w:rPr>
+        <w:t>The ability to gain points based on a user’s player’s performance. This is the primary metric by which players will compete.</w:t>
+      </w:r>
+    </w:p>
+    <w:p>
+      <w:pPr>
+        <w:pStyle w:val="ListParagraph"/>
+        <w:shd w:val="clear" w:color="auto" w:fill="FFFFFF"/>
+        <w:rPr>
+          <w:rFonts w:ascii="Arial" w:hAnsi="Arial" w:cs="Arial"/>
+          <w:color w:val="000000"/>
+          <w:sz w:val="20"/>
+          <w:szCs w:val="20"/>
+          <w:bdr w:val="none" w:sz="0" w:space="0" w:color="auto" w:frame="1"/>
+        </w:rPr>
+      </w:pPr>
+    </w:p>
+    <w:p>
+      <w:pPr>
+        <w:pStyle w:val="ListParagraph"/>
+        <w:numPr>
+          <w:ilvl w:val="0"/>
+          <w:numId w:val="40"/>
+        </w:numPr>
+        <w:shd w:val="clear" w:color="auto" w:fill="FFFFFF"/>
+        <w:rPr>
+          <w:rFonts w:ascii="Arial" w:hAnsi="Arial" w:cs="Arial"/>
+          <w:color w:val="000000"/>
+          <w:sz w:val="20"/>
+          <w:szCs w:val="20"/>
+          <w:bdr w:val="none" w:sz="0" w:space="0" w:color="auto" w:frame="1"/>
+        </w:rPr>
+      </w:pPr>
+      <w:r>
+        <w:rPr>
+          <w:rFonts w:ascii="Arial" w:hAnsi="Arial" w:cs="Arial"/>
+          <w:color w:val="000000"/>
+          <w:sz w:val="20"/>
+          <w:szCs w:val="20"/>
+          <w:bdr w:val="none" w:sz="0" w:space="0" w:color="auto" w:frame="1"/>
+        </w:rPr>
+        <w:t>Trading – Medium Priority</w:t>
+      </w:r>
+    </w:p>
+    <w:p>
+      <w:pPr>
+        <w:pStyle w:val="ListParagraph"/>
+        <w:shd w:val="clear" w:color="auto" w:fill="FFFFFF"/>
+        <w:rPr>
+          <w:rFonts w:ascii="Arial" w:hAnsi="Arial" w:cs="Arial"/>
+          <w:color w:val="000000"/>
+          <w:sz w:val="20"/>
+          <w:szCs w:val="20"/>
+          <w:bdr w:val="none" w:sz="0" w:space="0" w:color="auto" w:frame="1"/>
+        </w:rPr>
+      </w:pPr>
+      <w:r>
+        <w:rPr>
+          <w:rFonts w:ascii="Arial" w:hAnsi="Arial" w:cs="Arial"/>
+          <w:color w:val="000000"/>
+          <w:sz w:val="20"/>
+          <w:szCs w:val="20"/>
+          <w:bdr w:val="none" w:sz="0" w:space="0" w:color="auto" w:frame="1"/>
+        </w:rPr>
+        <w:t>Users should be able to trade their players with other users in their league.</w:t>
+      </w:r>
+    </w:p>
+    <w:p>
+      <w:pPr>
+        <w:pStyle w:val="ListParagraph"/>
+        <w:shd w:val="clear" w:color="auto" w:fill="FFFFFF"/>
+        <w:rPr>
+          <w:rFonts w:ascii="Arial" w:hAnsi="Arial" w:cs="Arial"/>
+          <w:color w:val="000000"/>
+          <w:sz w:val="20"/>
+          <w:szCs w:val="20"/>
+          <w:bdr w:val="none" w:sz="0" w:space="0" w:color="auto" w:frame="1"/>
+        </w:rPr>
+      </w:pPr>
+    </w:p>
+    <w:p>
+      <w:pPr>
+        <w:pStyle w:val="ListParagraph"/>
+        <w:numPr>
+          <w:ilvl w:val="0"/>
+          <w:numId w:val="40"/>
+        </w:numPr>
+        <w:shd w:val="clear" w:color="auto" w:fill="FFFFFF"/>
+        <w:rPr>
+          <w:rFonts w:ascii="Arial" w:hAnsi="Arial" w:cs="Arial"/>
+          <w:color w:val="000000"/>
+          <w:sz w:val="20"/>
+          <w:szCs w:val="20"/>
+          <w:bdr w:val="none" w:sz="0" w:space="0" w:color="auto" w:frame="1"/>
+        </w:rPr>
+      </w:pPr>
+      <w:r>
+        <w:rPr>
+          <w:rFonts w:ascii="Arial" w:hAnsi="Arial" w:cs="Arial"/>
+          <w:color w:val="000000"/>
+          <w:sz w:val="20"/>
+          <w:szCs w:val="20"/>
+          <w:bdr w:val="none" w:sz="0" w:space="0" w:color="auto" w:frame="1"/>
+        </w:rPr>
+        <w:t>New Player Assistance – Low Priority</w:t>
+      </w:r>
+    </w:p>
+    <w:p>
+      <w:pPr>
+        <w:pStyle w:val="ListParagraph"/>
+        <w:shd w:val="clear" w:color="auto" w:fill="FFFFFF"/>
+        <w:rPr>
+          <w:rFonts w:ascii="Arial" w:hAnsi="Arial" w:cs="Arial"/>
+          <w:color w:val="000000"/>
+          <w:sz w:val="20"/>
+          <w:szCs w:val="20"/>
+          <w:bdr w:val="none" w:sz="0" w:space="0" w:color="auto" w:frame="1"/>
+        </w:rPr>
+      </w:pPr>
+      <w:r>
+        <w:rPr>
+          <w:rFonts w:ascii="Arial" w:hAnsi="Arial" w:cs="Arial"/>
+          <w:color w:val="000000"/>
+          <w:sz w:val="20"/>
+          <w:szCs w:val="20"/>
+          <w:bdr w:val="none" w:sz="0" w:space="0" w:color="auto" w:frame="1"/>
+        </w:rPr>
+        <w:t>Users will be provided tools such as newsfeeds and annotated stats to make better decisions.</w:t>
+      </w:r>
+    </w:p>
+    <w:p>
+      <w:pPr>
+        <w:pStyle w:val="ListParagraph"/>
+        <w:shd w:val="clear" w:color="auto" w:fill="FFFFFF"/>
+        <w:rPr>
+          <w:rFonts w:ascii="Arial" w:hAnsi="Arial" w:cs="Arial"/>
+          <w:color w:val="000000"/>
+          <w:sz w:val="20"/>
+          <w:szCs w:val="20"/>
+          <w:bdr w:val="none" w:sz="0" w:space="0" w:color="auto" w:frame="1"/>
+        </w:rPr>
+      </w:pPr>
+      <w:bookmarkStart w:id="0" w:name="_GoBack"/>
+      <w:bookmarkEnd w:id="0"/>
+    </w:p>
+    <w:p>
+      <w:pPr>
+        <w:pStyle w:val="Heading1"/>
+        <w:rPr>
+          <w:rFonts w:ascii="inherit" w:hAnsi="inherit" w:cs="Lucida Grande" w:hint="eastAsia"/>
+        </w:rPr>
+      </w:pPr>
+      <w:r>
+        <w:rPr>
+          <w:bdr w:val="none" w:sz="0" w:space="0" w:color="auto" w:frame="1"/>
+        </w:rPr>
+        <w:lastRenderedPageBreak/>
         <w:t>Non-functional Requirements </w:t>
       </w:r>
     </w:p>
@@ -2202,8 +2947,6 @@
         </w:rPr>
         <w:t>-</w:t>
       </w:r>
-      <w:bookmarkStart w:id="0" w:name="_GoBack"/>
-      <w:bookmarkEnd w:id="0"/>
       <w:r>
         <w:rPr>
           <w:rFonts w:ascii="Arial" w:hAnsi="Arial" w:cs="Arial"/>
@@ -2319,7 +3062,6 @@
         <w:rPr>
           <w:bdr w:val="none" w:sz="0" w:space="0" w:color="auto" w:frame="1"/>
         </w:rPr>
-        <w:lastRenderedPageBreak/>
         <w:t xml:space="preserve">Assumptions and Dependencies </w:t>
       </w:r>
     </w:p>
@@ -3505,6 +4247,95 @@
     </w:lvl>
   </w:abstractNum>
   <w:abstractNum w:abstractNumId="10" w15:restartNumberingAfterBreak="0">
+    <w:nsid w:val="1E9E514F"/>
+    <w:multiLevelType w:val="hybridMultilevel"/>
+    <w:tmpl w:val="D15663C0"/>
+    <w:lvl w:ilvl="0" w:tplc="0409000F">
+      <w:start w:val="1"/>
+      <w:numFmt w:val="decimal"/>
+      <w:lvlText w:val="%1."/>
+      <w:lvlJc w:val="left"/>
+      <w:pPr>
+        <w:ind w:left="720" w:hanging="360"/>
+      </w:pPr>
+      <w:rPr>
+        <w:rFonts w:hint="default"/>
+      </w:rPr>
+    </w:lvl>
+    <w:lvl w:ilvl="1" w:tplc="04090019">
+      <w:start w:val="1"/>
+      <w:numFmt w:val="lowerLetter"/>
+      <w:lvlText w:val="%2."/>
+      <w:lvlJc w:val="left"/>
+      <w:pPr>
+        <w:ind w:left="1440" w:hanging="360"/>
+      </w:pPr>
+    </w:lvl>
+    <w:lvl w:ilvl="2" w:tplc="0409001B" w:tentative="1">
+      <w:start w:val="1"/>
+      <w:numFmt w:val="lowerRoman"/>
+      <w:lvlText w:val="%3."/>
+      <w:lvlJc w:val="right"/>
+      <w:pPr>
+        <w:ind w:left="2160" w:hanging="180"/>
+      </w:pPr>
+    </w:lvl>
+    <w:lvl w:ilvl="3" w:tplc="0409000F" w:tentative="1">
+      <w:start w:val="1"/>
+      <w:numFmt w:val="decimal"/>
+      <w:lvlText w:val="%4."/>
+      <w:lvlJc w:val="left"/>
+      <w:pPr>
+        <w:ind w:left="2880" w:hanging="360"/>
+      </w:pPr>
+    </w:lvl>
+    <w:lvl w:ilvl="4" w:tplc="04090019" w:tentative="1">
+      <w:start w:val="1"/>
+      <w:numFmt w:val="lowerLetter"/>
+      <w:lvlText w:val="%5."/>
+      <w:lvlJc w:val="left"/>
+      <w:pPr>
+        <w:ind w:left="3600" w:hanging="360"/>
+      </w:pPr>
+    </w:lvl>
+    <w:lvl w:ilvl="5" w:tplc="0409001B" w:tentative="1">
+      <w:start w:val="1"/>
+      <w:numFmt w:val="lowerRoman"/>
+      <w:lvlText w:val="%6."/>
+      <w:lvlJc w:val="right"/>
+      <w:pPr>
+        <w:ind w:left="4320" w:hanging="180"/>
+      </w:pPr>
+    </w:lvl>
+    <w:lvl w:ilvl="6" w:tplc="0409000F" w:tentative="1">
+      <w:start w:val="1"/>
+      <w:numFmt w:val="decimal"/>
+      <w:lvlText w:val="%7."/>
+      <w:lvlJc w:val="left"/>
+      <w:pPr>
+        <w:ind w:left="5040" w:hanging="360"/>
+      </w:pPr>
+    </w:lvl>
+    <w:lvl w:ilvl="7" w:tplc="04090019" w:tentative="1">
+      <w:start w:val="1"/>
+      <w:numFmt w:val="lowerLetter"/>
+      <w:lvlText w:val="%8."/>
+      <w:lvlJc w:val="left"/>
+      <w:pPr>
+        <w:ind w:left="5760" w:hanging="360"/>
+      </w:pPr>
+    </w:lvl>
+    <w:lvl w:ilvl="8" w:tplc="0409001B" w:tentative="1">
+      <w:start w:val="1"/>
+      <w:numFmt w:val="lowerRoman"/>
+      <w:lvlText w:val="%9."/>
+      <w:lvlJc w:val="right"/>
+      <w:pPr>
+        <w:ind w:left="6480" w:hanging="180"/>
+      </w:pPr>
+    </w:lvl>
+  </w:abstractNum>
+  <w:abstractNum w:abstractNumId="11" w15:restartNumberingAfterBreak="0">
     <w:nsid w:val="24440E07"/>
     <w:multiLevelType w:val="multilevel"/>
     <w:tmpl w:val="0409001F"/>
@@ -3590,7 +4421,7 @@
       </w:pPr>
     </w:lvl>
   </w:abstractNum>
-  <w:abstractNum w:abstractNumId="11" w15:restartNumberingAfterBreak="0">
+  <w:abstractNum w:abstractNumId="12" w15:restartNumberingAfterBreak="0">
     <w:nsid w:val="28405C4C"/>
     <w:multiLevelType w:val="multilevel"/>
     <w:tmpl w:val="A38EF6BA"/>
@@ -3703,7 +4534,7 @@
       </w:rPr>
     </w:lvl>
   </w:abstractNum>
-  <w:abstractNum w:abstractNumId="12" w15:restartNumberingAfterBreak="0">
+  <w:abstractNum w:abstractNumId="13" w15:restartNumberingAfterBreak="0">
     <w:nsid w:val="2D106F3E"/>
     <w:multiLevelType w:val="multilevel"/>
     <w:tmpl w:val="C04CD09A"/>
@@ -3834,7 +4665,7 @@
       </w:rPr>
     </w:lvl>
   </w:abstractNum>
-  <w:abstractNum w:abstractNumId="13" w15:restartNumberingAfterBreak="0">
+  <w:abstractNum w:abstractNumId="14" w15:restartNumberingAfterBreak="0">
     <w:nsid w:val="2F726097"/>
     <w:multiLevelType w:val="multilevel"/>
     <w:tmpl w:val="CDB066A8"/>
@@ -3923,7 +4754,7 @@
       </w:pPr>
     </w:lvl>
   </w:abstractNum>
-  <w:abstractNum w:abstractNumId="14" w15:restartNumberingAfterBreak="0">
+  <w:abstractNum w:abstractNumId="15" w15:restartNumberingAfterBreak="0">
     <w:nsid w:val="30712631"/>
     <w:multiLevelType w:val="multilevel"/>
     <w:tmpl w:val="B1B29742"/>
@@ -4036,7 +4867,7 @@
       </w:pPr>
     </w:lvl>
   </w:abstractNum>
-  <w:abstractNum w:abstractNumId="15" w15:restartNumberingAfterBreak="0">
+  <w:abstractNum w:abstractNumId="16" w15:restartNumberingAfterBreak="0">
     <w:nsid w:val="36290A25"/>
     <w:multiLevelType w:val="multilevel"/>
     <w:tmpl w:val="28EC4C86"/>
@@ -4122,7 +4953,7 @@
       </w:pPr>
     </w:lvl>
   </w:abstractNum>
-  <w:abstractNum w:abstractNumId="16" w15:restartNumberingAfterBreak="0">
+  <w:abstractNum w:abstractNumId="17" w15:restartNumberingAfterBreak="0">
     <w:nsid w:val="362D0D7C"/>
     <w:multiLevelType w:val="multilevel"/>
     <w:tmpl w:val="FF60A128"/>
@@ -4235,7 +5066,7 @@
       </w:pPr>
     </w:lvl>
   </w:abstractNum>
-  <w:abstractNum w:abstractNumId="17" w15:restartNumberingAfterBreak="0">
+  <w:abstractNum w:abstractNumId="18" w15:restartNumberingAfterBreak="0">
     <w:nsid w:val="39633DF9"/>
     <w:multiLevelType w:val="multilevel"/>
     <w:tmpl w:val="69F2FEBE"/>
@@ -4348,7 +5179,7 @@
       </w:pPr>
     </w:lvl>
   </w:abstractNum>
-  <w:abstractNum w:abstractNumId="18" w15:restartNumberingAfterBreak="0">
+  <w:abstractNum w:abstractNumId="19" w15:restartNumberingAfterBreak="0">
     <w:nsid w:val="3BDC30D5"/>
     <w:multiLevelType w:val="multilevel"/>
     <w:tmpl w:val="4AECBF40"/>
@@ -4461,7 +5292,7 @@
       </w:pPr>
     </w:lvl>
   </w:abstractNum>
-  <w:abstractNum w:abstractNumId="19" w15:restartNumberingAfterBreak="0">
+  <w:abstractNum w:abstractNumId="20" w15:restartNumberingAfterBreak="0">
     <w:nsid w:val="3EDE10B2"/>
     <w:multiLevelType w:val="multilevel"/>
     <w:tmpl w:val="4A586CA8"/>
@@ -4574,7 +5405,7 @@
       </w:pPr>
     </w:lvl>
   </w:abstractNum>
-  <w:abstractNum w:abstractNumId="20" w15:restartNumberingAfterBreak="0">
+  <w:abstractNum w:abstractNumId="21" w15:restartNumberingAfterBreak="0">
     <w:nsid w:val="417A143F"/>
     <w:multiLevelType w:val="multilevel"/>
     <w:tmpl w:val="F710E99C"/>
@@ -4687,7 +5518,7 @@
       </w:pPr>
     </w:lvl>
   </w:abstractNum>
-  <w:abstractNum w:abstractNumId="21" w15:restartNumberingAfterBreak="0">
+  <w:abstractNum w:abstractNumId="22" w15:restartNumberingAfterBreak="0">
     <w:nsid w:val="422B1D95"/>
     <w:multiLevelType w:val="hybridMultilevel"/>
     <w:tmpl w:val="303CE436"/>
@@ -4773,7 +5604,7 @@
       </w:pPr>
     </w:lvl>
   </w:abstractNum>
-  <w:abstractNum w:abstractNumId="22" w15:restartNumberingAfterBreak="0">
+  <w:abstractNum w:abstractNumId="23" w15:restartNumberingAfterBreak="0">
     <w:nsid w:val="46F01D70"/>
     <w:multiLevelType w:val="multilevel"/>
     <w:tmpl w:val="2DD242E2"/>
@@ -4886,7 +5717,7 @@
       </w:pPr>
     </w:lvl>
   </w:abstractNum>
-  <w:abstractNum w:abstractNumId="23" w15:restartNumberingAfterBreak="0">
+  <w:abstractNum w:abstractNumId="24" w15:restartNumberingAfterBreak="0">
     <w:nsid w:val="484A7E31"/>
     <w:multiLevelType w:val="multilevel"/>
     <w:tmpl w:val="729C3BC6"/>
@@ -4999,7 +5830,7 @@
       </w:rPr>
     </w:lvl>
   </w:abstractNum>
-  <w:abstractNum w:abstractNumId="24" w15:restartNumberingAfterBreak="0">
+  <w:abstractNum w:abstractNumId="25" w15:restartNumberingAfterBreak="0">
     <w:nsid w:val="53273732"/>
     <w:multiLevelType w:val="multilevel"/>
     <w:tmpl w:val="7402ED26"/>
@@ -5112,7 +5943,7 @@
       </w:pPr>
     </w:lvl>
   </w:abstractNum>
-  <w:abstractNum w:abstractNumId="25" w15:restartNumberingAfterBreak="0">
+  <w:abstractNum w:abstractNumId="26" w15:restartNumberingAfterBreak="0">
     <w:nsid w:val="55B37401"/>
     <w:multiLevelType w:val="multilevel"/>
     <w:tmpl w:val="123AA4CC"/>
@@ -5225,7 +6056,7 @@
       </w:pPr>
     </w:lvl>
   </w:abstractNum>
-  <w:abstractNum w:abstractNumId="26" w15:restartNumberingAfterBreak="0">
+  <w:abstractNum w:abstractNumId="27" w15:restartNumberingAfterBreak="0">
     <w:nsid w:val="637B380F"/>
     <w:multiLevelType w:val="multilevel"/>
     <w:tmpl w:val="C93CB296"/>
@@ -5338,7 +6169,7 @@
       </w:pPr>
     </w:lvl>
   </w:abstractNum>
-  <w:abstractNum w:abstractNumId="27" w15:restartNumberingAfterBreak="0">
+  <w:abstractNum w:abstractNumId="28" w15:restartNumberingAfterBreak="0">
     <w:nsid w:val="658B560E"/>
     <w:multiLevelType w:val="hybridMultilevel"/>
     <w:tmpl w:val="D55267C8"/>
@@ -5428,7 +6259,7 @@
       </w:pPr>
     </w:lvl>
   </w:abstractNum>
-  <w:abstractNum w:abstractNumId="28" w15:restartNumberingAfterBreak="0">
+  <w:abstractNum w:abstractNumId="29" w15:restartNumberingAfterBreak="0">
     <w:nsid w:val="67F32839"/>
     <w:multiLevelType w:val="multilevel"/>
     <w:tmpl w:val="3A42493A"/>
@@ -5541,7 +6372,7 @@
       </w:rPr>
     </w:lvl>
   </w:abstractNum>
-  <w:abstractNum w:abstractNumId="29" w15:restartNumberingAfterBreak="0">
+  <w:abstractNum w:abstractNumId="30" w15:restartNumberingAfterBreak="0">
     <w:nsid w:val="68014B27"/>
     <w:multiLevelType w:val="multilevel"/>
     <w:tmpl w:val="C636C2FA"/>
@@ -5654,7 +6485,7 @@
       </w:pPr>
     </w:lvl>
   </w:abstractNum>
-  <w:abstractNum w:abstractNumId="30" w15:restartNumberingAfterBreak="0">
+  <w:abstractNum w:abstractNumId="31" w15:restartNumberingAfterBreak="0">
     <w:nsid w:val="6BA20699"/>
     <w:multiLevelType w:val="multilevel"/>
     <w:tmpl w:val="81F2B242"/>
@@ -5767,7 +6598,7 @@
       </w:pPr>
     </w:lvl>
   </w:abstractNum>
-  <w:abstractNum w:abstractNumId="31" w15:restartNumberingAfterBreak="0">
+  <w:abstractNum w:abstractNumId="32" w15:restartNumberingAfterBreak="0">
     <w:nsid w:val="6E0C13CC"/>
     <w:multiLevelType w:val="multilevel"/>
     <w:tmpl w:val="5F5CA9CC"/>
@@ -5880,7 +6711,7 @@
       </w:pPr>
     </w:lvl>
   </w:abstractNum>
-  <w:abstractNum w:abstractNumId="32" w15:restartNumberingAfterBreak="0">
+  <w:abstractNum w:abstractNumId="33" w15:restartNumberingAfterBreak="0">
     <w:nsid w:val="75DD6782"/>
     <w:multiLevelType w:val="multilevel"/>
     <w:tmpl w:val="683E6884"/>
@@ -5993,7 +6824,7 @@
       </w:pPr>
     </w:lvl>
   </w:abstractNum>
-  <w:abstractNum w:abstractNumId="33" w15:restartNumberingAfterBreak="0">
+  <w:abstractNum w:abstractNumId="34" w15:restartNumberingAfterBreak="0">
     <w:nsid w:val="794D4124"/>
     <w:multiLevelType w:val="multilevel"/>
     <w:tmpl w:val="729C3BC6"/>
@@ -6106,7 +6937,7 @@
       </w:rPr>
     </w:lvl>
   </w:abstractNum>
-  <w:abstractNum w:abstractNumId="34" w15:restartNumberingAfterBreak="0">
+  <w:abstractNum w:abstractNumId="35" w15:restartNumberingAfterBreak="0">
     <w:nsid w:val="7A834742"/>
     <w:multiLevelType w:val="multilevel"/>
     <w:tmpl w:val="4D2C2702"/>
@@ -6219,7 +7050,7 @@
       </w:rPr>
     </w:lvl>
   </w:abstractNum>
-  <w:abstractNum w:abstractNumId="35" w15:restartNumberingAfterBreak="0">
+  <w:abstractNum w:abstractNumId="36" w15:restartNumberingAfterBreak="0">
     <w:nsid w:val="7E653631"/>
     <w:multiLevelType w:val="multilevel"/>
     <w:tmpl w:val="8ADED7A8"/>
@@ -6333,25 +7164,25 @@
     </w:lvl>
   </w:abstractNum>
   <w:num w:numId="1">
-    <w:abstractNumId w:val="10"/>
+    <w:abstractNumId w:val="11"/>
   </w:num>
   <w:num w:numId="2">
-    <w:abstractNumId w:val="18"/>
+    <w:abstractNumId w:val="19"/>
   </w:num>
   <w:num w:numId="3">
-    <w:abstractNumId w:val="35"/>
+    <w:abstractNumId w:val="36"/>
   </w:num>
   <w:num w:numId="4">
+    <w:abstractNumId w:val="31"/>
+  </w:num>
+  <w:num w:numId="5">
+    <w:abstractNumId w:val="23"/>
+  </w:num>
+  <w:num w:numId="6">
     <w:abstractNumId w:val="30"/>
   </w:num>
-  <w:num w:numId="5">
-    <w:abstractNumId w:val="22"/>
-  </w:num>
-  <w:num w:numId="6">
-    <w:abstractNumId w:val="29"/>
-  </w:num>
   <w:num w:numId="7">
-    <w:abstractNumId w:val="17"/>
+    <w:abstractNumId w:val="18"/>
   </w:num>
   <w:num w:numId="8">
     <w:abstractNumId w:val="0"/>
@@ -6363,7 +7194,7 @@
     <w:abstractNumId w:val="8"/>
   </w:num>
   <w:num w:numId="11">
-    <w:abstractNumId w:val="32"/>
+    <w:abstractNumId w:val="33"/>
   </w:num>
   <w:num w:numId="12">
     <w:abstractNumId w:val="5"/>
@@ -6372,31 +7203,31 @@
     <w:abstractNumId w:val="4"/>
   </w:num>
   <w:num w:numId="14">
-    <w:abstractNumId w:val="14"/>
+    <w:abstractNumId w:val="15"/>
   </w:num>
   <w:num w:numId="15">
     <w:abstractNumId w:val="6"/>
   </w:num>
   <w:num w:numId="16">
-    <w:abstractNumId w:val="24"/>
+    <w:abstractNumId w:val="25"/>
   </w:num>
   <w:num w:numId="17">
-    <w:abstractNumId w:val="19"/>
+    <w:abstractNumId w:val="20"/>
   </w:num>
   <w:num w:numId="18">
-    <w:abstractNumId w:val="31"/>
+    <w:abstractNumId w:val="32"/>
   </w:num>
   <w:num w:numId="19">
-    <w:abstractNumId w:val="20"/>
+    <w:abstractNumId w:val="21"/>
   </w:num>
   <w:num w:numId="20">
-    <w:abstractNumId w:val="25"/>
+    <w:abstractNumId w:val="26"/>
   </w:num>
   <w:num w:numId="21">
-    <w:abstractNumId w:val="26"/>
+    <w:abstractNumId w:val="27"/>
   </w:num>
   <w:num w:numId="22">
-    <w:abstractNumId w:val="16"/>
+    <w:abstractNumId w:val="17"/>
   </w:num>
   <w:num w:numId="23">
     <w:abstractNumId w:val="1"/>
@@ -6405,22 +7236,22 @@
     <w:abstractNumId w:val="7"/>
   </w:num>
   <w:num w:numId="25">
-    <w:abstractNumId w:val="27"/>
+    <w:abstractNumId w:val="28"/>
   </w:num>
   <w:num w:numId="26">
-    <w:abstractNumId w:val="28"/>
+    <w:abstractNumId w:val="29"/>
   </w:num>
   <w:num w:numId="27">
-    <w:abstractNumId w:val="15"/>
+    <w:abstractNumId w:val="16"/>
   </w:num>
   <w:num w:numId="28">
-    <w:abstractNumId w:val="13"/>
+    <w:abstractNumId w:val="14"/>
   </w:num>
   <w:num w:numId="29">
-    <w:abstractNumId w:val="33"/>
+    <w:abstractNumId w:val="34"/>
   </w:num>
   <w:num w:numId="30">
-    <w:abstractNumId w:val="28"/>
+    <w:abstractNumId w:val="29"/>
     <w:lvlOverride w:ilvl="0">
       <w:startOverride w:val="1"/>
     </w:lvlOverride>
@@ -6453,13 +7284,13 @@
     <w:abstractNumId w:val="9"/>
   </w:num>
   <w:num w:numId="32">
-    <w:abstractNumId w:val="28"/>
+    <w:abstractNumId w:val="29"/>
   </w:num>
   <w:num w:numId="33">
-    <w:abstractNumId w:val="23"/>
+    <w:abstractNumId w:val="24"/>
   </w:num>
   <w:num w:numId="34">
-    <w:abstractNumId w:val="28"/>
+    <w:abstractNumId w:val="29"/>
     <w:lvlOverride w:ilvl="0">
       <w:startOverride w:val="1"/>
     </w:lvlOverride>
@@ -6489,19 +7320,22 @@
     </w:lvlOverride>
   </w:num>
   <w:num w:numId="35">
-    <w:abstractNumId w:val="34"/>
+    <w:abstractNumId w:val="35"/>
   </w:num>
   <w:num w:numId="36">
     <w:abstractNumId w:val="3"/>
   </w:num>
   <w:num w:numId="37">
-    <w:abstractNumId w:val="11"/>
+    <w:abstractNumId w:val="12"/>
   </w:num>
   <w:num w:numId="38">
-    <w:abstractNumId w:val="12"/>
+    <w:abstractNumId w:val="13"/>
   </w:num>
   <w:num w:numId="39">
-    <w:abstractNumId w:val="21"/>
+    <w:abstractNumId w:val="22"/>
+  </w:num>
+  <w:num w:numId="40">
+    <w:abstractNumId w:val="10"/>
   </w:num>
 </w:numbering>
 </file>
@@ -6519,7 +7353,7 @@
     </w:rPrDefault>
     <w:pPrDefault/>
   </w:docDefaults>
-  <w:latentStyles w:defLockedState="0" w:defUIPriority="99" w:defSemiHidden="0" w:defUnhideWhenUsed="0" w:defQFormat="0" w:count="376">
+  <w:latentStyles w:defLockedState="0" w:defUIPriority="99" w:defSemiHidden="0" w:defUnhideWhenUsed="0" w:defQFormat="0" w:count="375">
     <w:lsdException w:name="Normal" w:uiPriority="0" w:qFormat="1"/>
     <w:lsdException w:name="heading 1" w:uiPriority="9" w:qFormat="1"/>
     <w:lsdException w:name="heading 2" w:semiHidden="1" w:uiPriority="9" w:unhideWhenUsed="1" w:qFormat="1"/>
@@ -6625,6 +7459,7 @@
     <w:lsdException w:name="HTML Sample" w:semiHidden="1" w:unhideWhenUsed="1"/>
     <w:lsdException w:name="HTML Typewriter" w:semiHidden="1" w:unhideWhenUsed="1"/>
     <w:lsdException w:name="HTML Variable" w:semiHidden="1" w:unhideWhenUsed="1"/>
+    <w:lsdException w:name="Normal Table" w:semiHidden="1" w:unhideWhenUsed="1"/>
     <w:lsdException w:name="annotation subject" w:semiHidden="1" w:unhideWhenUsed="1"/>
     <w:lsdException w:name="No List" w:semiHidden="1" w:unhideWhenUsed="1"/>
     <w:lsdException w:name="Outline List 1" w:semiHidden="1" w:unhideWhenUsed="1"/>
@@ -6671,8 +7506,10 @@
     <w:lsdException w:name="Table Subtle 2" w:semiHidden="1" w:unhideWhenUsed="1"/>
     <w:lsdException w:name="Table Web 1" w:semiHidden="1" w:unhideWhenUsed="1"/>
     <w:lsdException w:name="Table Web 2" w:semiHidden="1" w:unhideWhenUsed="1"/>
+    <w:lsdException w:name="Table Web 3" w:semiHidden="1" w:unhideWhenUsed="1"/>
     <w:lsdException w:name="Balloon Text" w:semiHidden="1" w:unhideWhenUsed="1"/>
     <w:lsdException w:name="Table Grid" w:uiPriority="59"/>
+    <w:lsdException w:name="Table Theme" w:semiHidden="1" w:unhideWhenUsed="1"/>
     <w:lsdException w:name="Placeholder Text" w:semiHidden="1"/>
     <w:lsdException w:name="No Spacing" w:uiPriority="1" w:qFormat="1"/>
     <w:lsdException w:name="Light Shading" w:uiPriority="60"/>
@@ -6883,7 +7720,6 @@
     <w:lsdException w:name="Smart Hyperlink" w:semiHidden="1" w:unhideWhenUsed="1"/>
     <w:lsdException w:name="Hashtag" w:semiHidden="1" w:unhideWhenUsed="1"/>
     <w:lsdException w:name="Unresolved Mention" w:semiHidden="1" w:unhideWhenUsed="1"/>
-    <w:lsdException w:name="Smart Link" w:semiHidden="1" w:unhideWhenUsed="1"/>
   </w:latentStyles>
   <w:style w:type="paragraph" w:default="1" w:styleId="Normal">
     <w:name w:val="Normal"/>
@@ -6942,6 +7778,7 @@
   <w:style w:type="character" w:default="1" w:styleId="DefaultParagraphFont">
     <w:name w:val="Default Paragraph Font"/>
     <w:uiPriority w:val="1"/>
+    <w:semiHidden/>
     <w:unhideWhenUsed/>
   </w:style>
   <w:style w:type="table" w:default="1" w:styleId="TableNormal">

</xml_diff>